<commit_message>
Tarea 9 terminada y tarea 10 falta lo de canvas
</commit_message>
<xml_diff>
--- a/Primer parcial/Tareas/Tarea 9/Tarea 9.docx
+++ b/Primer parcial/Tareas/Tarea 9/Tarea 9.docx
@@ -670,9 +670,794 @@
         </w:drawing>
       </w:r>
     </w:p>
+    <w:p>
+      <w:pPr>
+        <w:rPr>
+          <w:rFonts w:ascii="Arial" w:eastAsia="Times New Roman" w:hAnsi="Arial" w:cs="Arial"/>
+          <w:sz w:val="24"/>
+          <w:szCs w:val="24"/>
+          <w:lang w:val="es-MX"/>
+        </w:rPr>
+      </w:pPr>
+      <w:r>
+        <w:rPr>
+          <w:rFonts w:ascii="Arial" w:eastAsia="Times New Roman" w:hAnsi="Arial" w:cs="Arial"/>
+          <w:sz w:val="24"/>
+          <w:szCs w:val="24"/>
+          <w:lang w:val="es-MX"/>
+        </w:rPr>
+        <w:br w:type="page"/>
+      </w:r>
+    </w:p>
+    <w:p>
+      <w:pPr>
+        <w:jc w:val="both"/>
+        <w:rPr>
+          <w:rFonts w:ascii="Arial" w:eastAsia="Times New Roman" w:hAnsi="Arial" w:cs="Arial"/>
+          <w:sz w:val="24"/>
+          <w:szCs w:val="24"/>
+          <w:lang w:val="es-MX"/>
+        </w:rPr>
+      </w:pPr>
+      <w:r>
+        <w:rPr>
+          <w:rFonts w:ascii="Arial" w:eastAsia="Times New Roman" w:hAnsi="Arial" w:cs="Arial"/>
+          <w:sz w:val="24"/>
+          <w:szCs w:val="24"/>
+          <w:lang w:val="es-MX"/>
+        </w:rPr>
+        <w:lastRenderedPageBreak/>
+        <w:t>Ejercicio</w:t>
+      </w:r>
+    </w:p>
+    <w:p>
+      <w:pPr>
+        <w:jc w:val="both"/>
+        <w:rPr>
+          <w:rFonts w:ascii="Arial" w:eastAsia="Times New Roman" w:hAnsi="Arial" w:cs="Arial"/>
+          <w:sz w:val="24"/>
+          <w:szCs w:val="24"/>
+          <w:lang w:val="es-MX"/>
+        </w:rPr>
+      </w:pPr>
+      <w:r>
+        <w:rPr>
+          <w:rFonts w:ascii="Arial" w:eastAsia="Times New Roman" w:hAnsi="Arial" w:cs="Arial"/>
+          <w:sz w:val="24"/>
+          <w:szCs w:val="24"/>
+          <w:lang w:val="es-MX"/>
+        </w:rPr>
+        <w:t xml:space="preserve">Se agregaron botones para poder cambiar el usuario, así como borrarlo y se agregó un </w:t>
+      </w:r>
+      <w:proofErr w:type="spellStart"/>
+      <w:r>
+        <w:rPr>
+          <w:rFonts w:ascii="Arial" w:eastAsia="Times New Roman" w:hAnsi="Arial" w:cs="Arial"/>
+          <w:sz w:val="24"/>
+          <w:szCs w:val="24"/>
+          <w:lang w:val="es-MX"/>
+        </w:rPr>
+        <w:t>TextView</w:t>
+      </w:r>
+      <w:proofErr w:type="spellEnd"/>
+      <w:r>
+        <w:rPr>
+          <w:rFonts w:ascii="Arial" w:eastAsia="Times New Roman" w:hAnsi="Arial" w:cs="Arial"/>
+          <w:sz w:val="24"/>
+          <w:szCs w:val="24"/>
+          <w:lang w:val="es-MX"/>
+        </w:rPr>
+        <w:t xml:space="preserve"> para que el usuario entendiera el funcionamiento de los botones.</w:t>
+      </w:r>
+    </w:p>
+    <w:p>
+      <w:pPr>
+        <w:jc w:val="center"/>
+        <w:rPr>
+          <w:rFonts w:ascii="Arial" w:eastAsia="Times New Roman" w:hAnsi="Arial" w:cs="Arial"/>
+          <w:sz w:val="24"/>
+          <w:szCs w:val="24"/>
+          <w:lang w:val="es-MX"/>
+        </w:rPr>
+      </w:pPr>
+      <w:r>
+        <w:rPr>
+          <w:noProof/>
+        </w:rPr>
+        <w:drawing>
+          <wp:inline distT="0" distB="0" distL="0" distR="0" wp14:anchorId="0ED1F4BC" wp14:editId="55272876">
+            <wp:extent cx="4991100" cy="3148380"/>
+            <wp:effectExtent l="0" t="0" r="0" b="0"/>
+            <wp:docPr id="4" name="Imagen 4" descr="Texto&#10;&#10;Descripción generada automáticamente"/>
+            <wp:cNvGraphicFramePr>
+              <a:graphicFrameLocks xmlns:a="http://schemas.openxmlformats.org/drawingml/2006/main" noChangeAspect="1"/>
+            </wp:cNvGraphicFramePr>
+            <a:graphic xmlns:a="http://schemas.openxmlformats.org/drawingml/2006/main">
+              <a:graphicData uri="http://schemas.openxmlformats.org/drawingml/2006/picture">
+                <pic:pic xmlns:pic="http://schemas.openxmlformats.org/drawingml/2006/picture">
+                  <pic:nvPicPr>
+                    <pic:cNvPr id="4" name="Imagen 4" descr="Texto&#10;&#10;Descripción generada automáticamente"/>
+                    <pic:cNvPicPr/>
+                  </pic:nvPicPr>
+                  <pic:blipFill>
+                    <a:blip r:embed="rId14"/>
+                    <a:stretch>
+                      <a:fillRect/>
+                    </a:stretch>
+                  </pic:blipFill>
+                  <pic:spPr>
+                    <a:xfrm>
+                      <a:off x="0" y="0"/>
+                      <a:ext cx="4993370" cy="3149812"/>
+                    </a:xfrm>
+                    <a:prstGeom prst="rect">
+                      <a:avLst/>
+                    </a:prstGeom>
+                  </pic:spPr>
+                </pic:pic>
+              </a:graphicData>
+            </a:graphic>
+          </wp:inline>
+        </w:drawing>
+      </w:r>
+    </w:p>
+    <w:p>
+      <w:pPr>
+        <w:jc w:val="center"/>
+        <w:rPr>
+          <w:rFonts w:ascii="Arial" w:eastAsia="Times New Roman" w:hAnsi="Arial" w:cs="Arial"/>
+          <w:sz w:val="24"/>
+          <w:szCs w:val="24"/>
+          <w:lang w:val="es-MX"/>
+        </w:rPr>
+      </w:pPr>
+      <w:r>
+        <w:rPr>
+          <w:noProof/>
+        </w:rPr>
+        <w:drawing>
+          <wp:inline distT="0" distB="0" distL="0" distR="0" wp14:anchorId="44C35C90" wp14:editId="5DDD1907">
+            <wp:extent cx="5305425" cy="3616790"/>
+            <wp:effectExtent l="0" t="0" r="0" b="3175"/>
+            <wp:docPr id="7" name="Imagen 7"/>
+            <wp:cNvGraphicFramePr>
+              <a:graphicFrameLocks xmlns:a="http://schemas.openxmlformats.org/drawingml/2006/main" noChangeAspect="1"/>
+            </wp:cNvGraphicFramePr>
+            <a:graphic xmlns:a="http://schemas.openxmlformats.org/drawingml/2006/main">
+              <a:graphicData uri="http://schemas.openxmlformats.org/drawingml/2006/picture">
+                <pic:pic xmlns:pic="http://schemas.openxmlformats.org/drawingml/2006/picture">
+                  <pic:nvPicPr>
+                    <pic:cNvPr id="1" name=""/>
+                    <pic:cNvPicPr/>
+                  </pic:nvPicPr>
+                  <pic:blipFill>
+                    <a:blip r:embed="rId15"/>
+                    <a:stretch>
+                      <a:fillRect/>
+                    </a:stretch>
+                  </pic:blipFill>
+                  <pic:spPr>
+                    <a:xfrm>
+                      <a:off x="0" y="0"/>
+                      <a:ext cx="5307466" cy="3618181"/>
+                    </a:xfrm>
+                    <a:prstGeom prst="rect">
+                      <a:avLst/>
+                    </a:prstGeom>
+                  </pic:spPr>
+                </pic:pic>
+              </a:graphicData>
+            </a:graphic>
+          </wp:inline>
+        </w:drawing>
+      </w:r>
+    </w:p>
+    <w:p>
+      <w:pPr>
+        <w:jc w:val="center"/>
+        <w:rPr>
+          <w:rFonts w:ascii="Arial" w:eastAsia="Times New Roman" w:hAnsi="Arial" w:cs="Arial"/>
+          <w:sz w:val="24"/>
+          <w:szCs w:val="24"/>
+          <w:lang w:val="es-MX"/>
+        </w:rPr>
+      </w:pPr>
+    </w:p>
+    <w:p>
+      <w:pPr>
+        <w:jc w:val="center"/>
+        <w:rPr>
+          <w:rFonts w:ascii="Arial" w:eastAsia="Times New Roman" w:hAnsi="Arial" w:cs="Arial"/>
+          <w:sz w:val="24"/>
+          <w:szCs w:val="24"/>
+          <w:lang w:val="es-MX"/>
+        </w:rPr>
+      </w:pPr>
+    </w:p>
+    <w:p>
+      <w:pPr>
+        <w:jc w:val="center"/>
+        <w:rPr>
+          <w:rFonts w:ascii="Arial" w:eastAsia="Times New Roman" w:hAnsi="Arial" w:cs="Arial"/>
+          <w:sz w:val="24"/>
+          <w:szCs w:val="24"/>
+          <w:lang w:val="es-MX"/>
+        </w:rPr>
+      </w:pPr>
+      <w:r>
+        <w:rPr>
+          <w:rFonts w:ascii="Arial" w:eastAsia="Times New Roman" w:hAnsi="Arial" w:cs="Arial"/>
+          <w:noProof/>
+          <w:sz w:val="24"/>
+          <w:szCs w:val="24"/>
+          <w:lang w:val="es-MX"/>
+        </w:rPr>
+        <w:lastRenderedPageBreak/>
+        <w:drawing>
+          <wp:inline distT="0" distB="0" distL="0" distR="0" wp14:anchorId="15D51346" wp14:editId="6F2630E3">
+            <wp:extent cx="1800000" cy="3600000"/>
+            <wp:effectExtent l="0" t="0" r="0" b="635"/>
+            <wp:docPr id="19" name="Imagen 19"/>
+            <wp:cNvGraphicFramePr/>
+            <a:graphic xmlns:a="http://schemas.openxmlformats.org/drawingml/2006/main">
+              <a:graphicData uri="http://schemas.openxmlformats.org/drawingml/2006/picture">
+                <pic:pic xmlns:pic="http://schemas.openxmlformats.org/drawingml/2006/picture">
+                  <pic:nvPicPr>
+                    <pic:cNvPr id="19" name=""/>
+                    <pic:cNvPicPr/>
+                  </pic:nvPicPr>
+                  <pic:blipFill>
+                    <a:blip r:embed="rId16" cstate="print">
+                      <a:extLst>
+                        <a:ext uri="{28A0092B-C50C-407E-A947-70E740481C1C}">
+                          <a14:useLocalDpi xmlns:a14="http://schemas.microsoft.com/office/drawing/2010/main" val="0"/>
+                        </a:ext>
+                      </a:extLst>
+                    </a:blip>
+                    <a:stretch>
+                      <a:fillRect/>
+                    </a:stretch>
+                  </pic:blipFill>
+                  <pic:spPr>
+                    <a:xfrm>
+                      <a:off x="0" y="0"/>
+                      <a:ext cx="1800000" cy="3600000"/>
+                    </a:xfrm>
+                    <a:prstGeom prst="rect">
+                      <a:avLst/>
+                    </a:prstGeom>
+                  </pic:spPr>
+                </pic:pic>
+              </a:graphicData>
+            </a:graphic>
+          </wp:inline>
+        </w:drawing>
+      </w:r>
+      <w:r>
+        <w:rPr>
+          <w:rFonts w:ascii="Arial" w:eastAsia="Times New Roman" w:hAnsi="Arial" w:cs="Arial"/>
+          <w:sz w:val="24"/>
+          <w:szCs w:val="24"/>
+          <w:lang w:val="es-MX"/>
+        </w:rPr>
+        <w:tab/>
+      </w:r>
+      <w:r>
+        <w:rPr>
+          <w:rFonts w:ascii="Arial" w:eastAsia="Times New Roman" w:hAnsi="Arial" w:cs="Arial"/>
+          <w:sz w:val="24"/>
+          <w:szCs w:val="24"/>
+          <w:lang w:val="es-MX"/>
+        </w:rPr>
+        <w:tab/>
+      </w:r>
+      <w:r>
+        <w:rPr>
+          <w:rFonts w:ascii="Arial" w:eastAsia="Times New Roman" w:hAnsi="Arial" w:cs="Arial"/>
+          <w:noProof/>
+          <w:sz w:val="24"/>
+          <w:szCs w:val="24"/>
+          <w:lang w:val="es-MX"/>
+        </w:rPr>
+        <w:drawing>
+          <wp:inline distT="0" distB="0" distL="0" distR="0" wp14:anchorId="04EE7A76" wp14:editId="2B829891">
+            <wp:extent cx="1800000" cy="3600000"/>
+            <wp:effectExtent l="0" t="0" r="0" b="635"/>
+            <wp:docPr id="20" name="Imagen 20"/>
+            <wp:cNvGraphicFramePr/>
+            <a:graphic xmlns:a="http://schemas.openxmlformats.org/drawingml/2006/main">
+              <a:graphicData uri="http://schemas.openxmlformats.org/drawingml/2006/picture">
+                <pic:pic xmlns:pic="http://schemas.openxmlformats.org/drawingml/2006/picture">
+                  <pic:nvPicPr>
+                    <pic:cNvPr id="20" name=""/>
+                    <pic:cNvPicPr/>
+                  </pic:nvPicPr>
+                  <pic:blipFill>
+                    <a:blip r:embed="rId17" cstate="print">
+                      <a:extLst>
+                        <a:ext uri="{28A0092B-C50C-407E-A947-70E740481C1C}">
+                          <a14:useLocalDpi xmlns:a14="http://schemas.microsoft.com/office/drawing/2010/main" val="0"/>
+                        </a:ext>
+                      </a:extLst>
+                    </a:blip>
+                    <a:stretch>
+                      <a:fillRect/>
+                    </a:stretch>
+                  </pic:blipFill>
+                  <pic:spPr>
+                    <a:xfrm>
+                      <a:off x="0" y="0"/>
+                      <a:ext cx="1800000" cy="3600000"/>
+                    </a:xfrm>
+                    <a:prstGeom prst="rect">
+                      <a:avLst/>
+                    </a:prstGeom>
+                  </pic:spPr>
+                </pic:pic>
+              </a:graphicData>
+            </a:graphic>
+          </wp:inline>
+        </w:drawing>
+      </w:r>
+    </w:p>
+    <w:p>
+      <w:pPr>
+        <w:jc w:val="center"/>
+        <w:rPr>
+          <w:rFonts w:ascii="Arial" w:eastAsia="Times New Roman" w:hAnsi="Arial" w:cs="Arial"/>
+          <w:sz w:val="24"/>
+          <w:szCs w:val="24"/>
+          <w:lang w:val="es-MX"/>
+        </w:rPr>
+      </w:pPr>
+      <w:r>
+        <w:rPr>
+          <w:rFonts w:ascii="Arial" w:eastAsia="Times New Roman" w:hAnsi="Arial" w:cs="Arial"/>
+          <w:noProof/>
+          <w:sz w:val="24"/>
+          <w:szCs w:val="24"/>
+          <w:lang w:val="es-MX"/>
+        </w:rPr>
+        <w:drawing>
+          <wp:inline distT="0" distB="0" distL="0" distR="0" wp14:anchorId="4E5C3F7D" wp14:editId="776E9E67">
+            <wp:extent cx="1800000" cy="3600000"/>
+            <wp:effectExtent l="0" t="0" r="0" b="635"/>
+            <wp:docPr id="21" name="Imagen 21"/>
+            <wp:cNvGraphicFramePr/>
+            <a:graphic xmlns:a="http://schemas.openxmlformats.org/drawingml/2006/main">
+              <a:graphicData uri="http://schemas.openxmlformats.org/drawingml/2006/picture">
+                <pic:pic xmlns:pic="http://schemas.openxmlformats.org/drawingml/2006/picture">
+                  <pic:nvPicPr>
+                    <pic:cNvPr id="21" name=""/>
+                    <pic:cNvPicPr/>
+                  </pic:nvPicPr>
+                  <pic:blipFill>
+                    <a:blip r:embed="rId18" cstate="print">
+                      <a:extLst>
+                        <a:ext uri="{28A0092B-C50C-407E-A947-70E740481C1C}">
+                          <a14:useLocalDpi xmlns:a14="http://schemas.microsoft.com/office/drawing/2010/main" val="0"/>
+                        </a:ext>
+                      </a:extLst>
+                    </a:blip>
+                    <a:stretch>
+                      <a:fillRect/>
+                    </a:stretch>
+                  </pic:blipFill>
+                  <pic:spPr>
+                    <a:xfrm>
+                      <a:off x="0" y="0"/>
+                      <a:ext cx="1800000" cy="3600000"/>
+                    </a:xfrm>
+                    <a:prstGeom prst="rect">
+                      <a:avLst/>
+                    </a:prstGeom>
+                  </pic:spPr>
+                </pic:pic>
+              </a:graphicData>
+            </a:graphic>
+          </wp:inline>
+        </w:drawing>
+      </w:r>
+      <w:r>
+        <w:rPr>
+          <w:rFonts w:ascii="Arial" w:eastAsia="Times New Roman" w:hAnsi="Arial" w:cs="Arial"/>
+          <w:sz w:val="24"/>
+          <w:szCs w:val="24"/>
+          <w:lang w:val="es-MX"/>
+        </w:rPr>
+        <w:tab/>
+      </w:r>
+      <w:r>
+        <w:rPr>
+          <w:rFonts w:ascii="Arial" w:eastAsia="Times New Roman" w:hAnsi="Arial" w:cs="Arial"/>
+          <w:sz w:val="24"/>
+          <w:szCs w:val="24"/>
+          <w:lang w:val="es-MX"/>
+        </w:rPr>
+        <w:tab/>
+      </w:r>
+      <w:r>
+        <w:rPr>
+          <w:rFonts w:ascii="Arial" w:eastAsia="Times New Roman" w:hAnsi="Arial" w:cs="Arial"/>
+          <w:noProof/>
+          <w:sz w:val="24"/>
+          <w:szCs w:val="24"/>
+          <w:lang w:val="es-MX"/>
+        </w:rPr>
+        <w:drawing>
+          <wp:inline distT="0" distB="0" distL="0" distR="0" wp14:anchorId="35546409" wp14:editId="0D7BD7E9">
+            <wp:extent cx="1800000" cy="3600000"/>
+            <wp:effectExtent l="0" t="0" r="0" b="635"/>
+            <wp:docPr id="22" name="Imagen 22"/>
+            <wp:cNvGraphicFramePr/>
+            <a:graphic xmlns:a="http://schemas.openxmlformats.org/drawingml/2006/main">
+              <a:graphicData uri="http://schemas.openxmlformats.org/drawingml/2006/picture">
+                <pic:pic xmlns:pic="http://schemas.openxmlformats.org/drawingml/2006/picture">
+                  <pic:nvPicPr>
+                    <pic:cNvPr id="22" name=""/>
+                    <pic:cNvPicPr/>
+                  </pic:nvPicPr>
+                  <pic:blipFill>
+                    <a:blip r:embed="rId19" cstate="print">
+                      <a:extLst>
+                        <a:ext uri="{28A0092B-C50C-407E-A947-70E740481C1C}">
+                          <a14:useLocalDpi xmlns:a14="http://schemas.microsoft.com/office/drawing/2010/main" val="0"/>
+                        </a:ext>
+                      </a:extLst>
+                    </a:blip>
+                    <a:stretch>
+                      <a:fillRect/>
+                    </a:stretch>
+                  </pic:blipFill>
+                  <pic:spPr>
+                    <a:xfrm>
+                      <a:off x="0" y="0"/>
+                      <a:ext cx="1800000" cy="3600000"/>
+                    </a:xfrm>
+                    <a:prstGeom prst="rect">
+                      <a:avLst/>
+                    </a:prstGeom>
+                  </pic:spPr>
+                </pic:pic>
+              </a:graphicData>
+            </a:graphic>
+          </wp:inline>
+        </w:drawing>
+      </w:r>
+    </w:p>
+    <w:p>
+      <w:pPr>
+        <w:rPr>
+          <w:rFonts w:ascii="Arial" w:eastAsia="Times New Roman" w:hAnsi="Arial" w:cs="Arial"/>
+          <w:sz w:val="24"/>
+          <w:szCs w:val="24"/>
+          <w:lang w:val="es-MX"/>
+        </w:rPr>
+      </w:pPr>
+      <w:r>
+        <w:rPr>
+          <w:rFonts w:ascii="Arial" w:eastAsia="Times New Roman" w:hAnsi="Arial" w:cs="Arial"/>
+          <w:sz w:val="24"/>
+          <w:szCs w:val="24"/>
+          <w:lang w:val="es-MX"/>
+        </w:rPr>
+        <w:br w:type="page"/>
+      </w:r>
+    </w:p>
+    <w:p>
+      <w:pPr>
+        <w:jc w:val="center"/>
+        <w:rPr>
+          <w:rFonts w:ascii="Arial" w:eastAsia="Times New Roman" w:hAnsi="Arial" w:cs="Arial"/>
+          <w:sz w:val="24"/>
+          <w:szCs w:val="24"/>
+          <w:lang w:val="es-MX"/>
+        </w:rPr>
+      </w:pPr>
+      <w:r>
+        <w:rPr>
+          <w:rFonts w:ascii="Arial" w:eastAsia="Times New Roman" w:hAnsi="Arial" w:cs="Arial"/>
+          <w:noProof/>
+          <w:sz w:val="24"/>
+          <w:szCs w:val="24"/>
+          <w:lang w:val="es-MX"/>
+        </w:rPr>
+        <w:lastRenderedPageBreak/>
+        <w:drawing>
+          <wp:inline distT="0" distB="0" distL="0" distR="0" wp14:anchorId="0C13345A" wp14:editId="41E4EC32">
+            <wp:extent cx="1800000" cy="3600000"/>
+            <wp:effectExtent l="0" t="0" r="0" b="635"/>
+            <wp:docPr id="23" name="Imagen 23"/>
+            <wp:cNvGraphicFramePr/>
+            <a:graphic xmlns:a="http://schemas.openxmlformats.org/drawingml/2006/main">
+              <a:graphicData uri="http://schemas.openxmlformats.org/drawingml/2006/picture">
+                <pic:pic xmlns:pic="http://schemas.openxmlformats.org/drawingml/2006/picture">
+                  <pic:nvPicPr>
+                    <pic:cNvPr id="23" name=""/>
+                    <pic:cNvPicPr/>
+                  </pic:nvPicPr>
+                  <pic:blipFill>
+                    <a:blip r:embed="rId20" cstate="print">
+                      <a:extLst>
+                        <a:ext uri="{28A0092B-C50C-407E-A947-70E740481C1C}">
+                          <a14:useLocalDpi xmlns:a14="http://schemas.microsoft.com/office/drawing/2010/main" val="0"/>
+                        </a:ext>
+                      </a:extLst>
+                    </a:blip>
+                    <a:stretch>
+                      <a:fillRect/>
+                    </a:stretch>
+                  </pic:blipFill>
+                  <pic:spPr>
+                    <a:xfrm>
+                      <a:off x="0" y="0"/>
+                      <a:ext cx="1800000" cy="3600000"/>
+                    </a:xfrm>
+                    <a:prstGeom prst="rect">
+                      <a:avLst/>
+                    </a:prstGeom>
+                  </pic:spPr>
+                </pic:pic>
+              </a:graphicData>
+            </a:graphic>
+          </wp:inline>
+        </w:drawing>
+      </w:r>
+      <w:r>
+        <w:rPr>
+          <w:rFonts w:ascii="Arial" w:eastAsia="Times New Roman" w:hAnsi="Arial" w:cs="Arial"/>
+          <w:sz w:val="24"/>
+          <w:szCs w:val="24"/>
+          <w:lang w:val="es-MX"/>
+        </w:rPr>
+        <w:tab/>
+      </w:r>
+      <w:r>
+        <w:rPr>
+          <w:rFonts w:ascii="Arial" w:eastAsia="Times New Roman" w:hAnsi="Arial" w:cs="Arial"/>
+          <w:sz w:val="24"/>
+          <w:szCs w:val="24"/>
+          <w:lang w:val="es-MX"/>
+        </w:rPr>
+        <w:tab/>
+      </w:r>
+      <w:r>
+        <w:rPr>
+          <w:rFonts w:ascii="Arial" w:eastAsia="Times New Roman" w:hAnsi="Arial" w:cs="Arial"/>
+          <w:noProof/>
+          <w:sz w:val="24"/>
+          <w:szCs w:val="24"/>
+          <w:lang w:val="es-MX"/>
+        </w:rPr>
+        <w:drawing>
+          <wp:inline distT="0" distB="0" distL="0" distR="0" wp14:anchorId="38404DE3" wp14:editId="3BC2C261">
+            <wp:extent cx="1800000" cy="3600000"/>
+            <wp:effectExtent l="0" t="0" r="0" b="635"/>
+            <wp:docPr id="24" name="Imagen 24"/>
+            <wp:cNvGraphicFramePr/>
+            <a:graphic xmlns:a="http://schemas.openxmlformats.org/drawingml/2006/main">
+              <a:graphicData uri="http://schemas.openxmlformats.org/drawingml/2006/picture">
+                <pic:pic xmlns:pic="http://schemas.openxmlformats.org/drawingml/2006/picture">
+                  <pic:nvPicPr>
+                    <pic:cNvPr id="24" name=""/>
+                    <pic:cNvPicPr/>
+                  </pic:nvPicPr>
+                  <pic:blipFill>
+                    <a:blip r:embed="rId21" cstate="print">
+                      <a:extLst>
+                        <a:ext uri="{28A0092B-C50C-407E-A947-70E740481C1C}">
+                          <a14:useLocalDpi xmlns:a14="http://schemas.microsoft.com/office/drawing/2010/main" val="0"/>
+                        </a:ext>
+                      </a:extLst>
+                    </a:blip>
+                    <a:stretch>
+                      <a:fillRect/>
+                    </a:stretch>
+                  </pic:blipFill>
+                  <pic:spPr>
+                    <a:xfrm>
+                      <a:off x="0" y="0"/>
+                      <a:ext cx="1800000" cy="3600000"/>
+                    </a:xfrm>
+                    <a:prstGeom prst="rect">
+                      <a:avLst/>
+                    </a:prstGeom>
+                  </pic:spPr>
+                </pic:pic>
+              </a:graphicData>
+            </a:graphic>
+          </wp:inline>
+        </w:drawing>
+      </w:r>
+    </w:p>
+    <w:p>
+      <w:pPr>
+        <w:jc w:val="center"/>
+        <w:rPr>
+          <w:rFonts w:ascii="Arial" w:eastAsia="Times New Roman" w:hAnsi="Arial" w:cs="Arial"/>
+          <w:sz w:val="24"/>
+          <w:szCs w:val="24"/>
+          <w:lang w:val="es-MX"/>
+        </w:rPr>
+      </w:pPr>
+      <w:r>
+        <w:rPr>
+          <w:rFonts w:ascii="Arial" w:eastAsia="Times New Roman" w:hAnsi="Arial" w:cs="Arial"/>
+          <w:noProof/>
+          <w:sz w:val="24"/>
+          <w:szCs w:val="24"/>
+          <w:lang w:val="es-MX"/>
+        </w:rPr>
+        <w:drawing>
+          <wp:inline distT="0" distB="0" distL="0" distR="0" wp14:anchorId="06D31220" wp14:editId="4E4AF913">
+            <wp:extent cx="1800000" cy="3600000"/>
+            <wp:effectExtent l="0" t="0" r="0" b="635"/>
+            <wp:docPr id="25" name="Imagen 25"/>
+            <wp:cNvGraphicFramePr/>
+            <a:graphic xmlns:a="http://schemas.openxmlformats.org/drawingml/2006/main">
+              <a:graphicData uri="http://schemas.openxmlformats.org/drawingml/2006/picture">
+                <pic:pic xmlns:pic="http://schemas.openxmlformats.org/drawingml/2006/picture">
+                  <pic:nvPicPr>
+                    <pic:cNvPr id="25" name=""/>
+                    <pic:cNvPicPr/>
+                  </pic:nvPicPr>
+                  <pic:blipFill>
+                    <a:blip r:embed="rId22" cstate="print">
+                      <a:extLst>
+                        <a:ext uri="{28A0092B-C50C-407E-A947-70E740481C1C}">
+                          <a14:useLocalDpi xmlns:a14="http://schemas.microsoft.com/office/drawing/2010/main" val="0"/>
+                        </a:ext>
+                      </a:extLst>
+                    </a:blip>
+                    <a:stretch>
+                      <a:fillRect/>
+                    </a:stretch>
+                  </pic:blipFill>
+                  <pic:spPr>
+                    <a:xfrm>
+                      <a:off x="0" y="0"/>
+                      <a:ext cx="1800000" cy="3600000"/>
+                    </a:xfrm>
+                    <a:prstGeom prst="rect">
+                      <a:avLst/>
+                    </a:prstGeom>
+                  </pic:spPr>
+                </pic:pic>
+              </a:graphicData>
+            </a:graphic>
+          </wp:inline>
+        </w:drawing>
+      </w:r>
+      <w:r>
+        <w:rPr>
+          <w:rFonts w:ascii="Arial" w:eastAsia="Times New Roman" w:hAnsi="Arial" w:cs="Arial"/>
+          <w:sz w:val="24"/>
+          <w:szCs w:val="24"/>
+          <w:lang w:val="es-MX"/>
+        </w:rPr>
+        <w:tab/>
+      </w:r>
+      <w:r>
+        <w:rPr>
+          <w:rFonts w:ascii="Arial" w:eastAsia="Times New Roman" w:hAnsi="Arial" w:cs="Arial"/>
+          <w:sz w:val="24"/>
+          <w:szCs w:val="24"/>
+          <w:lang w:val="es-MX"/>
+        </w:rPr>
+        <w:tab/>
+      </w:r>
+      <w:r>
+        <w:rPr>
+          <w:rFonts w:ascii="Arial" w:eastAsia="Times New Roman" w:hAnsi="Arial" w:cs="Arial"/>
+          <w:noProof/>
+          <w:sz w:val="24"/>
+          <w:szCs w:val="24"/>
+          <w:lang w:val="es-MX"/>
+        </w:rPr>
+        <w:drawing>
+          <wp:inline distT="0" distB="0" distL="0" distR="0" wp14:anchorId="0C19B47D" wp14:editId="604E70A4">
+            <wp:extent cx="1800000" cy="3600000"/>
+            <wp:effectExtent l="0" t="0" r="0" b="635"/>
+            <wp:docPr id="26" name="Imagen 26"/>
+            <wp:cNvGraphicFramePr/>
+            <a:graphic xmlns:a="http://schemas.openxmlformats.org/drawingml/2006/main">
+              <a:graphicData uri="http://schemas.openxmlformats.org/drawingml/2006/picture">
+                <pic:pic xmlns:pic="http://schemas.openxmlformats.org/drawingml/2006/picture">
+                  <pic:nvPicPr>
+                    <pic:cNvPr id="26" name=""/>
+                    <pic:cNvPicPr/>
+                  </pic:nvPicPr>
+                  <pic:blipFill>
+                    <a:blip r:embed="rId23" cstate="print">
+                      <a:extLst>
+                        <a:ext uri="{28A0092B-C50C-407E-A947-70E740481C1C}">
+                          <a14:useLocalDpi xmlns:a14="http://schemas.microsoft.com/office/drawing/2010/main" val="0"/>
+                        </a:ext>
+                      </a:extLst>
+                    </a:blip>
+                    <a:stretch>
+                      <a:fillRect/>
+                    </a:stretch>
+                  </pic:blipFill>
+                  <pic:spPr>
+                    <a:xfrm>
+                      <a:off x="0" y="0"/>
+                      <a:ext cx="1800000" cy="3600000"/>
+                    </a:xfrm>
+                    <a:prstGeom prst="rect">
+                      <a:avLst/>
+                    </a:prstGeom>
+                  </pic:spPr>
+                </pic:pic>
+              </a:graphicData>
+            </a:graphic>
+          </wp:inline>
+        </w:drawing>
+      </w:r>
+    </w:p>
+    <w:p>
+      <w:pPr>
+        <w:jc w:val="center"/>
+        <w:rPr>
+          <w:rFonts w:ascii="Arial" w:eastAsia="Times New Roman" w:hAnsi="Arial" w:cs="Arial"/>
+          <w:sz w:val="24"/>
+          <w:szCs w:val="24"/>
+          <w:lang w:val="es-MX"/>
+        </w:rPr>
+      </w:pPr>
+      <w:r>
+        <w:rPr>
+          <w:rFonts w:ascii="Arial" w:eastAsia="Times New Roman" w:hAnsi="Arial" w:cs="Arial"/>
+          <w:noProof/>
+          <w:sz w:val="24"/>
+          <w:szCs w:val="24"/>
+          <w:lang w:val="es-MX"/>
+        </w:rPr>
+        <w:lastRenderedPageBreak/>
+        <w:drawing>
+          <wp:inline distT="0" distB="0" distL="0" distR="0" wp14:anchorId="200B5C30" wp14:editId="2BDDDCF3">
+            <wp:extent cx="1800000" cy="3600000"/>
+            <wp:effectExtent l="0" t="0" r="0" b="635"/>
+            <wp:docPr id="27" name="Imagen 27"/>
+            <wp:cNvGraphicFramePr/>
+            <a:graphic xmlns:a="http://schemas.openxmlformats.org/drawingml/2006/main">
+              <a:graphicData uri="http://schemas.openxmlformats.org/drawingml/2006/picture">
+                <pic:pic xmlns:pic="http://schemas.openxmlformats.org/drawingml/2006/picture">
+                  <pic:nvPicPr>
+                    <pic:cNvPr id="27" name=""/>
+                    <pic:cNvPicPr/>
+                  </pic:nvPicPr>
+                  <pic:blipFill>
+                    <a:blip r:embed="rId24" cstate="print">
+                      <a:extLst>
+                        <a:ext uri="{28A0092B-C50C-407E-A947-70E740481C1C}">
+                          <a14:useLocalDpi xmlns:a14="http://schemas.microsoft.com/office/drawing/2010/main" val="0"/>
+                        </a:ext>
+                      </a:extLst>
+                    </a:blip>
+                    <a:stretch>
+                      <a:fillRect/>
+                    </a:stretch>
+                  </pic:blipFill>
+                  <pic:spPr>
+                    <a:xfrm>
+                      <a:off x="0" y="0"/>
+                      <a:ext cx="1800000" cy="3600000"/>
+                    </a:xfrm>
+                    <a:prstGeom prst="rect">
+                      <a:avLst/>
+                    </a:prstGeom>
+                  </pic:spPr>
+                </pic:pic>
+              </a:graphicData>
+            </a:graphic>
+          </wp:inline>
+        </w:drawing>
+      </w:r>
+    </w:p>
     <w:sectPr>
-      <w:headerReference w:type="default" r:id="rId14"/>
-      <w:footerReference w:type="default" r:id="rId15"/>
+      <w:headerReference w:type="default" r:id="rId25"/>
+      <w:footerReference w:type="default" r:id="rId26"/>
       <w:pgSz w:w="12240" w:h="15840"/>
       <w:pgMar w:top="1417" w:right="1701" w:bottom="1417" w:left="1701" w:header="708" w:footer="708" w:gutter="0"/>
       <w:pgNumType w:start="1"/>

</xml_diff>